<commit_message>
Weekly Progress Report 4 Updated.
</commit_message>
<xml_diff>
--- a/Weekly Reports/WeeklyProgressReport-GroupB-Week4.docx
+++ b/Weekly Reports/WeeklyProgressReport-GroupB-Week4.docx
@@ -1138,7 +1138,13 @@
         </w:rPr>
       </w:pPr>
       <w:r>
-        <w:t>Bansil Patel:</w:t>
+        <w:t>Bansil Patel</w:t>
+      </w:r>
+      <w:r>
+        <w:t xml:space="preserve"> &amp; Meet Patel</w:t>
+      </w:r>
+      <w:r>
+        <w:t>:</w:t>
       </w:r>
       <w:r>
         <w:rPr>
@@ -1146,6 +1152,13 @@
           <w:bCs/>
         </w:rPr>
         <w:t xml:space="preserve"> </w:t>
+      </w:r>
+      <w:r>
+        <w:rPr>
+          <w:b w:val="0"/>
+          <w:bCs/>
+        </w:rPr>
+        <w:t>Applying NN and Model Evaluation through Summary.</w:t>
       </w:r>
     </w:p>
     <w:p>
@@ -1210,19 +1223,6 @@
           <w:bCs/>
         </w:rPr>
         <w:t>test automation.</w:t>
-      </w:r>
-    </w:p>
-    <w:p>
-      <w:pPr>
-        <w:pStyle w:val="ListParagraph"/>
-        <w:ind w:left="360"/>
-        <w:rPr>
-          <w:b w:val="0"/>
-          <w:bCs/>
-        </w:rPr>
-      </w:pPr>
-      <w:r>
-        <w:t>Meet Patel:</w:t>
       </w:r>
       <w:r>
         <w:rPr>
@@ -1344,6 +1344,20 @@
           <w:bCs/>
         </w:rPr>
       </w:pPr>
+      <w:r>
+        <w:rPr>
+          <w:b w:val="0"/>
+          <w:bCs/>
+        </w:rPr>
+        <w:t xml:space="preserve">Applying initial </w:t>
+      </w:r>
+      <w:r>
+        <w:rPr>
+          <w:b w:val="0"/>
+          <w:bCs/>
+        </w:rPr>
+        <w:t>NN function and testing the results on the sample data.</w:t>
+      </w:r>
     </w:p>
     <w:p>
       <w:pPr>
@@ -2364,6 +2378,9 @@
         <w:keepNext/>
       </w:pPr>
       <w:r>
+        <w:rPr>
+          <w:noProof/>
+        </w:rPr>
         <w:drawing>
           <wp:inline distT="0" distB="0" distL="0" distR="0" wp14:anchorId="752B33A4" wp14:editId="1953A2C6">
             <wp:extent cx="5943600" cy="3314700"/>

</xml_diff>

<commit_message>
Weekly Report 5 and Removed Python Environment.
</commit_message>
<xml_diff>
--- a/Weekly Reports/WeeklyProgressReport-GroupB-Week4.docx
+++ b/Weekly Reports/WeeklyProgressReport-GroupB-Week4.docx
@@ -529,8 +529,18 @@
                 <w:b w:val="0"/>
                 <w:color w:val="548DD4" w:themeColor="text2" w:themeTint="99"/>
               </w:rPr>
-              <w:t>William Pourmajidi</w:t>
+              <w:t xml:space="preserve">William </w:t>
             </w:r>
+            <w:proofErr w:type="spellStart"/>
+            <w:r>
+              <w:rPr>
+                <w:rFonts w:cstheme="minorHAnsi"/>
+                <w:b w:val="0"/>
+                <w:color w:val="548DD4" w:themeColor="text2" w:themeTint="99"/>
+              </w:rPr>
+              <w:t>Pourmajidi</w:t>
+            </w:r>
+            <w:proofErr w:type="spellEnd"/>
           </w:p>
         </w:tc>
       </w:tr>
@@ -1936,7 +1946,43 @@
           <w:b/>
           <w:bCs w:val="0"/>
         </w:rPr>
-        <w:t>Include the tasks from your sprint planning (Github/Zenhub) for the present period.</w:t>
+        <w:t>Include the tasks from your sprint planning (</w:t>
+      </w:r>
+      <w:proofErr w:type="spellStart"/>
+      <w:r>
+        <w:rPr>
+          <w:rFonts w:asciiTheme="minorHAnsi" w:hAnsiTheme="minorHAnsi" w:cstheme="minorHAnsi"/>
+          <w:b/>
+          <w:bCs w:val="0"/>
+        </w:rPr>
+        <w:t>Github</w:t>
+      </w:r>
+      <w:proofErr w:type="spellEnd"/>
+      <w:r>
+        <w:rPr>
+          <w:rFonts w:asciiTheme="minorHAnsi" w:hAnsiTheme="minorHAnsi" w:cstheme="minorHAnsi"/>
+          <w:b/>
+          <w:bCs w:val="0"/>
+        </w:rPr>
+        <w:t>/</w:t>
+      </w:r>
+      <w:proofErr w:type="spellStart"/>
+      <w:r>
+        <w:rPr>
+          <w:rFonts w:asciiTheme="minorHAnsi" w:hAnsiTheme="minorHAnsi" w:cstheme="minorHAnsi"/>
+          <w:b/>
+          <w:bCs w:val="0"/>
+        </w:rPr>
+        <w:t>Zenhub</w:t>
+      </w:r>
+      <w:proofErr w:type="spellEnd"/>
+      <w:r>
+        <w:rPr>
+          <w:rFonts w:asciiTheme="minorHAnsi" w:hAnsiTheme="minorHAnsi" w:cstheme="minorHAnsi"/>
+          <w:b/>
+          <w:bCs w:val="0"/>
+        </w:rPr>
+        <w:t>) for the present period.</w:t>
       </w:r>
     </w:p>
     <w:p>
@@ -2060,7 +2106,43 @@
           <w:bCs w:val="0"/>
         </w:rPr>
         <w:lastRenderedPageBreak/>
-        <w:t>Include charts/graphs (e.g., burn down charts) from your project management tool (Github/Zenhub) that shows your progress for the period of this report.</w:t>
+        <w:t>Include charts/graphs (e.g., burn down charts) from your project management tool (</w:t>
+      </w:r>
+      <w:proofErr w:type="spellStart"/>
+      <w:r>
+        <w:rPr>
+          <w:rFonts w:asciiTheme="minorHAnsi" w:hAnsiTheme="minorHAnsi" w:cstheme="minorHAnsi"/>
+          <w:b/>
+          <w:bCs w:val="0"/>
+        </w:rPr>
+        <w:t>Github</w:t>
+      </w:r>
+      <w:proofErr w:type="spellEnd"/>
+      <w:r>
+        <w:rPr>
+          <w:rFonts w:asciiTheme="minorHAnsi" w:hAnsiTheme="minorHAnsi" w:cstheme="minorHAnsi"/>
+          <w:b/>
+          <w:bCs w:val="0"/>
+        </w:rPr>
+        <w:t>/</w:t>
+      </w:r>
+      <w:proofErr w:type="spellStart"/>
+      <w:r>
+        <w:rPr>
+          <w:rFonts w:asciiTheme="minorHAnsi" w:hAnsiTheme="minorHAnsi" w:cstheme="minorHAnsi"/>
+          <w:b/>
+          <w:bCs w:val="0"/>
+        </w:rPr>
+        <w:t>Zenhub</w:t>
+      </w:r>
+      <w:proofErr w:type="spellEnd"/>
+      <w:r>
+        <w:rPr>
+          <w:rFonts w:asciiTheme="minorHAnsi" w:hAnsiTheme="minorHAnsi" w:cstheme="minorHAnsi"/>
+          <w:b/>
+          <w:bCs w:val="0"/>
+        </w:rPr>
+        <w:t>) that shows your progress for the period of this report.</w:t>
       </w:r>
     </w:p>
     <w:p>
@@ -2211,7 +2293,39 @@
           <w:b/>
         </w:rPr>
         <w:lastRenderedPageBreak/>
-        <w:t>Include a note and address to your project Github with list of codes uploaded/updated on Github in this reporting week.</w:t>
+        <w:t xml:space="preserve">Include a note and address to your project </w:t>
+      </w:r>
+      <w:proofErr w:type="spellStart"/>
+      <w:r>
+        <w:rPr>
+          <w:rFonts w:asciiTheme="minorHAnsi" w:hAnsiTheme="minorHAnsi" w:cstheme="minorHAnsi"/>
+          <w:b/>
+        </w:rPr>
+        <w:t>Github</w:t>
+      </w:r>
+      <w:proofErr w:type="spellEnd"/>
+      <w:r>
+        <w:rPr>
+          <w:rFonts w:asciiTheme="minorHAnsi" w:hAnsiTheme="minorHAnsi" w:cstheme="minorHAnsi"/>
+          <w:b/>
+        </w:rPr>
+        <w:t xml:space="preserve"> with list of codes uploaded/updated on </w:t>
+      </w:r>
+      <w:proofErr w:type="spellStart"/>
+      <w:r>
+        <w:rPr>
+          <w:rFonts w:asciiTheme="minorHAnsi" w:hAnsiTheme="minorHAnsi" w:cstheme="minorHAnsi"/>
+          <w:b/>
+        </w:rPr>
+        <w:t>Github</w:t>
+      </w:r>
+      <w:proofErr w:type="spellEnd"/>
+      <w:r>
+        <w:rPr>
+          <w:rFonts w:asciiTheme="minorHAnsi" w:hAnsiTheme="minorHAnsi" w:cstheme="minorHAnsi"/>
+          <w:b/>
+        </w:rPr>
+        <w:t xml:space="preserve"> in this reporting week.</w:t>
       </w:r>
     </w:p>
     <w:p>
@@ -2476,120 +2590,9 @@
         <w:t xml:space="preserve"> Model Evaluation Summary</w:t>
       </w:r>
     </w:p>
-    <w:p>
-      <w:pPr>
-        <w:pStyle w:val="Figure"/>
-        <w:keepNext/>
-      </w:pPr>
-      <w:r>
-        <w:rPr>
-          <w:rFonts w:cstheme="minorHAnsi"/>
-          <w:b/>
-          <w:noProof/>
-        </w:rPr>
-        <w:lastRenderedPageBreak/>
-        <w:drawing>
-          <wp:inline distT="0" distB="0" distL="0" distR="0" wp14:anchorId="597C3F16" wp14:editId="687A20E4">
-            <wp:extent cx="5943600" cy="5060315"/>
-            <wp:effectExtent l="0" t="0" r="0" b="6985"/>
-            <wp:docPr id="130042773" name="Picture 1" descr="A screenshot of a computer program&#10;&#10;Description automatically generated"/>
-            <wp:cNvGraphicFramePr>
-              <a:graphicFrameLocks xmlns:a="http://schemas.openxmlformats.org/drawingml/2006/main" noChangeAspect="1"/>
-            </wp:cNvGraphicFramePr>
-            <a:graphic xmlns:a="http://schemas.openxmlformats.org/drawingml/2006/main">
-              <a:graphicData uri="http://schemas.openxmlformats.org/drawingml/2006/picture">
-                <pic:pic xmlns:pic="http://schemas.openxmlformats.org/drawingml/2006/picture">
-                  <pic:nvPicPr>
-                    <pic:cNvPr id="130042773" name="Picture 1" descr="A screenshot of a computer program&#10;&#10;Description automatically generated"/>
-                    <pic:cNvPicPr/>
-                  </pic:nvPicPr>
-                  <pic:blipFill>
-                    <a:blip r:embed="rId14"/>
-                    <a:stretch>
-                      <a:fillRect/>
-                    </a:stretch>
-                  </pic:blipFill>
-                  <pic:spPr>
-                    <a:xfrm>
-                      <a:off x="0" y="0"/>
-                      <a:ext cx="5943600" cy="5060315"/>
-                    </a:xfrm>
-                    <a:prstGeom prst="rect">
-                      <a:avLst/>
-                    </a:prstGeom>
-                  </pic:spPr>
-                </pic:pic>
-              </a:graphicData>
-            </a:graphic>
-          </wp:inline>
-        </w:drawing>
-      </w:r>
-    </w:p>
-    <w:p>
-      <w:pPr>
-        <w:pStyle w:val="Figure"/>
-        <w:rPr>
-          <w:rFonts w:cstheme="minorHAnsi"/>
-          <w:b/>
-        </w:rPr>
-      </w:pPr>
-      <w:r>
-        <w:rPr>
-          <w:b/>
-          <w:bCs w:val="0"/>
-        </w:rPr>
-        <w:t xml:space="preserve">Figure </w:t>
-      </w:r>
-      <w:r>
-        <w:rPr>
-          <w:b/>
-          <w:bCs w:val="0"/>
-        </w:rPr>
-        <w:fldChar w:fldCharType="begin"/>
-      </w:r>
-      <w:r>
-        <w:rPr>
-          <w:b/>
-          <w:bCs w:val="0"/>
-        </w:rPr>
-        <w:instrText xml:space="preserve"> SEQ Figure \* ARABIC </w:instrText>
-      </w:r>
-      <w:r>
-        <w:rPr>
-          <w:b/>
-          <w:bCs w:val="0"/>
-        </w:rPr>
-        <w:fldChar w:fldCharType="separate"/>
-      </w:r>
-      <w:r>
-        <w:rPr>
-          <w:b/>
-          <w:bCs w:val="0"/>
-          <w:noProof/>
-        </w:rPr>
-        <w:t>5</w:t>
-      </w:r>
-      <w:r>
-        <w:rPr>
-          <w:b/>
-          <w:bCs w:val="0"/>
-        </w:rPr>
-        <w:fldChar w:fldCharType="end"/>
-      </w:r>
-      <w:r>
-        <w:rPr>
-          <w:b/>
-          <w:bCs w:val="0"/>
-        </w:rPr>
-        <w:t>:</w:t>
-      </w:r>
-      <w:r>
-        <w:t xml:space="preserve"> Exception – Progress Blocker</w:t>
-      </w:r>
-    </w:p>
     <w:sectPr>
-      <w:headerReference w:type="default" r:id="rId15"/>
-      <w:footerReference w:type="default" r:id="rId16"/>
+      <w:headerReference w:type="default" r:id="rId14"/>
+      <w:footerReference w:type="default" r:id="rId15"/>
       <w:pgSz w:w="12240" w:h="15840"/>
       <w:pgMar w:top="1440" w:right="1440" w:bottom="1440" w:left="1440" w:header="720" w:footer="720" w:gutter="0"/>
       <w:cols w:space="720"/>
@@ -2644,8 +2647,18 @@
         <w:b w:val="0"/>
         <w:sz w:val="20"/>
       </w:rPr>
-      <w:t>Prepared by William Pourmajidi</w:t>
+      <w:t xml:space="preserve">Prepared by William </w:t>
     </w:r>
+    <w:proofErr w:type="spellStart"/>
+    <w:r>
+      <w:rPr>
+        <w:rFonts w:cstheme="minorHAnsi"/>
+        <w:b w:val="0"/>
+        <w:sz w:val="20"/>
+      </w:rPr>
+      <w:t>Pourmajidi</w:t>
+    </w:r>
+    <w:proofErr w:type="spellEnd"/>
   </w:p>
   <w:p>
     <w:pPr>
@@ -2681,8 +2694,18 @@
         <w:b w:val="0"/>
         <w:sz w:val="20"/>
       </w:rPr>
-      <w:t xml:space="preserve"> Vahid Hadavi</w:t>
+      <w:t xml:space="preserve"> Vahid </w:t>
     </w:r>
+    <w:proofErr w:type="spellStart"/>
+    <w:r>
+      <w:rPr>
+        <w:rFonts w:cstheme="minorHAnsi"/>
+        <w:b w:val="0"/>
+        <w:sz w:val="20"/>
+      </w:rPr>
+      <w:t>Hadavi</w:t>
+    </w:r>
+    <w:proofErr w:type="spellEnd"/>
     <w:r>
       <w:rPr>
         <w:rFonts w:cstheme="minorHAnsi"/>

</xml_diff>